<commit_message>
Revised the last para
</commit_message>
<xml_diff>
--- a/Report/Interpretation and analysis of dimensionality reduction results.docx
+++ b/Report/Interpretation and analysis of dimensionality reduction results.docx
@@ -19,13 +19,7 @@
         <w:rPr>
           <w:shd w:val="clear" w:color="auto" w:fill="FFFFFF"/>
         </w:rPr>
-        <w:t>dimensionality reduction</w:t>
-      </w:r>
-      <w:r>
-        <w:rPr>
-          <w:shd w:val="clear" w:color="auto" w:fill="FFFFFF"/>
-        </w:rPr>
-        <w:t xml:space="preserve"> </w:t>
+        <w:t xml:space="preserve">dimensionality reduction </w:t>
       </w:r>
       <w:r>
         <w:rPr>
@@ -243,7 +237,159 @@
           <w:color w:val="0D0D0D"/>
           <w:shd w:val="clear" w:color="auto" w:fill="FFFFFF"/>
         </w:rPr>
-        <w:t>Overall, the human TCR is more dispersed and more difficult to form a single cluster compared to the mouse. It is possible that the high genetic diversity of the human population, the more complex immune system, and the exposure to a wide variety of pathogens in different environments have caused the human TCR to exhibit a more diverse clustering behaviour. Single Alpha chain data exhibit a large amount of overlap and form small dispersed clusters; single Beta chain data are denser with distinct cluster boundaries. And after combining Alpha and Beta, the data points appeared to be more dispersed overall. This may be due to the fact that during gene rearrangement, the Alpha strand does not have a D region and only undergoes VJ rearrangement, which has a lower antigenic specificity compared to Beta. In addition, different TCRs may have different combinations of features on the Alpha and Beta strands, resulting in a more diverse distribution, making the data points more scattered after combination.</w:t>
+        <w:t xml:space="preserve">Overall, the human TCR is more dispersed and more difficult to form a single cluster compared to the mouse. It is possible that the high genetic diversity of the human population, the more complex immune system, and the exposure to a wide variety of pathogens in different environments have caused the human TCR to exhibit a more diverse clustering behaviour. Single Alpha chain data exhibit a large amount of overlap and form small dispersed clusters; single Beta chain data are denser with distinct cluster boundaries. This may be due to the fact that during gene rearrangement, the Alpha </w:t>
+      </w:r>
+      <w:r>
+        <w:rPr>
+          <w:rFonts w:ascii="Segoe UI" w:hAnsi="Segoe UI" w:cs="Segoe UI" w:hint="eastAsia"/>
+          <w:shd w:val="clear" w:color="auto" w:fill="FFFFFF"/>
+        </w:rPr>
+        <w:t xml:space="preserve">chains </w:t>
+      </w:r>
+      <w:r>
+        <w:rPr>
+          <w:rFonts w:ascii="Segoe UI" w:hAnsi="Segoe UI" w:cs="Segoe UI"/>
+          <w:color w:val="0D0D0D"/>
+          <w:shd w:val="clear" w:color="auto" w:fill="FFFFFF"/>
+        </w:rPr>
+        <w:t>does not have a D region and only undergoes VJ rearrangement</w:t>
+      </w:r>
+      <w:r>
+        <w:rPr>
+          <w:rFonts w:ascii="Segoe UI" w:hAnsi="Segoe UI" w:cs="Segoe UI" w:hint="eastAsia"/>
+          <w:color w:val="0D0D0D"/>
+          <w:shd w:val="clear" w:color="auto" w:fill="FFFFFF"/>
+        </w:rPr>
+        <w:t xml:space="preserve"> </w:t>
+      </w:r>
+      <w:r>
+        <w:rPr>
+          <w:rFonts w:ascii="Segoe UI" w:hAnsi="Segoe UI" w:cs="Segoe UI" w:hint="eastAsia"/>
+          <w:b/>
+          <w:bCs/>
+          <w:color w:val="0D0D0D"/>
+          <w:shd w:val="clear" w:color="auto" w:fill="FFFFFF"/>
+        </w:rPr>
+        <w:t>[</w:t>
+      </w:r>
+      <w:r>
+        <w:rPr>
+          <w:rFonts w:ascii="Segoe UI" w:hAnsi="Segoe UI" w:cs="Segoe UI"/>
+          <w:b/>
+          <w:bCs/>
+          <w:color w:val="0D0D0D"/>
+          <w:shd w:val="clear" w:color="auto" w:fill="FFFFFF"/>
+        </w:rPr>
+        <w:t xml:space="preserve">Rosati, E., Dowds, C.M., </w:t>
+      </w:r>
+      <w:proofErr w:type="spellStart"/>
+      <w:r>
+        <w:rPr>
+          <w:rFonts w:ascii="Segoe UI" w:hAnsi="Segoe UI" w:cs="Segoe UI"/>
+          <w:b/>
+          <w:bCs/>
+          <w:color w:val="0D0D0D"/>
+          <w:shd w:val="clear" w:color="auto" w:fill="FFFFFF"/>
+        </w:rPr>
+        <w:t>Liaskou</w:t>
+      </w:r>
+      <w:proofErr w:type="spellEnd"/>
+      <w:r>
+        <w:rPr>
+          <w:rFonts w:ascii="Segoe UI" w:hAnsi="Segoe UI" w:cs="Segoe UI"/>
+          <w:b/>
+          <w:bCs/>
+          <w:color w:val="0D0D0D"/>
+          <w:shd w:val="clear" w:color="auto" w:fill="FFFFFF"/>
+        </w:rPr>
+        <w:t xml:space="preserve">, E. et al. Overview of methodologies for T-cell receptor repertoire analysis. BMC </w:t>
+      </w:r>
+      <w:proofErr w:type="spellStart"/>
+      <w:r>
+        <w:rPr>
+          <w:rFonts w:ascii="Segoe UI" w:hAnsi="Segoe UI" w:cs="Segoe UI"/>
+          <w:b/>
+          <w:bCs/>
+          <w:color w:val="0D0D0D"/>
+          <w:shd w:val="clear" w:color="auto" w:fill="FFFFFF"/>
+        </w:rPr>
+        <w:t>Biotechnol</w:t>
+      </w:r>
+      <w:proofErr w:type="spellEnd"/>
+      <w:r>
+        <w:rPr>
+          <w:rFonts w:ascii="Segoe UI" w:hAnsi="Segoe UI" w:cs="Segoe UI"/>
+          <w:b/>
+          <w:bCs/>
+          <w:color w:val="0D0D0D"/>
+          <w:shd w:val="clear" w:color="auto" w:fill="FFFFFF"/>
+        </w:rPr>
+        <w:t xml:space="preserve"> 17, 61 (2017). https://doi.org/10.1186/s12896-017-0379-9</w:t>
+      </w:r>
+      <w:r>
+        <w:rPr>
+          <w:rFonts w:ascii="Segoe UI" w:hAnsi="Segoe UI" w:cs="Segoe UI" w:hint="eastAsia"/>
+          <w:b/>
+          <w:bCs/>
+          <w:color w:val="0D0D0D"/>
+          <w:shd w:val="clear" w:color="auto" w:fill="FFFFFF"/>
+        </w:rPr>
+        <w:t>]</w:t>
+      </w:r>
+      <w:r>
+        <w:rPr>
+          <w:rFonts w:ascii="Segoe UI" w:hAnsi="Segoe UI" w:cs="Segoe UI"/>
+          <w:color w:val="0D0D0D"/>
+          <w:shd w:val="clear" w:color="auto" w:fill="FFFFFF"/>
+        </w:rPr>
+        <w:t xml:space="preserve">, which has a lower antigenic specificity compared to Beta. </w:t>
+      </w:r>
+      <w:r>
+        <w:rPr>
+          <w:rFonts w:ascii="Segoe UI" w:hAnsi="Segoe UI" w:cs="Segoe UI"/>
+          <w:color w:val="0D0D0D"/>
+          <w:shd w:val="clear" w:color="auto" w:fill="FFFFFF"/>
+        </w:rPr>
+        <w:t xml:space="preserve">And after combining Alpha and Beta, the data points appeared to be more dispersed overall. </w:t>
+      </w:r>
+      <w:r>
+        <w:rPr>
+          <w:rFonts w:ascii="Segoe UI" w:hAnsi="Segoe UI" w:cs="Segoe UI"/>
+          <w:color w:val="0D0D0D"/>
+          <w:shd w:val="clear" w:color="auto" w:fill="FFFFFF"/>
+        </w:rPr>
+        <w:t>We believe the reason</w:t>
+      </w:r>
+      <w:r>
+        <w:rPr>
+          <w:rFonts w:ascii="Segoe UI" w:hAnsi="Segoe UI" w:cs="Segoe UI" w:hint="eastAsia"/>
+          <w:color w:val="0D0D0D"/>
+          <w:shd w:val="clear" w:color="auto" w:fill="FFFFFF"/>
+        </w:rPr>
+        <w:t xml:space="preserve"> is d</w:t>
+      </w:r>
+      <w:r>
+        <w:rPr>
+          <w:rFonts w:ascii="Segoe UI" w:hAnsi="Segoe UI" w:cs="Segoe UI"/>
+          <w:color w:val="0D0D0D"/>
+          <w:shd w:val="clear" w:color="auto" w:fill="FFFFFF"/>
+        </w:rPr>
+        <w:t xml:space="preserve">ifferent TCRs have different combinations of features on the Alpha and Beta </w:t>
+      </w:r>
+      <w:r>
+        <w:rPr>
+          <w:rFonts w:ascii="Segoe UI" w:hAnsi="Segoe UI" w:cs="Segoe UI" w:hint="eastAsia"/>
+          <w:shd w:val="clear" w:color="auto" w:fill="FFFFFF"/>
+        </w:rPr>
+        <w:t>chains</w:t>
+      </w:r>
+      <w:r>
+        <w:rPr>
+          <w:rFonts w:ascii="Segoe UI" w:hAnsi="Segoe UI" w:cs="Segoe UI"/>
+          <w:color w:val="0D0D0D"/>
+          <w:shd w:val="clear" w:color="auto" w:fill="FFFFFF"/>
+        </w:rPr>
+        <w:t>, resulting in a more diverse distribution, making the data points more scattered after combination.</w:t>
       </w:r>
     </w:p>
     <w:p>

</xml_diff>